<commit_message>
update srs, description screen
</commit_message>
<xml_diff>
--- a/Reports/SRS/SRS-Hen.docx
+++ b/Reports/SRS/SRS-Hen.docx
@@ -111,7 +111,7 @@
           <w:sz w:val="32"/>
           <w:szCs w:val="32"/>
         </w:rPr>
-        <w:t>home_screen</w:t>
+        <w:t>Trang Chủ</w:t>
       </w:r>
       <w:r>
         <w:rPr>
@@ -497,15 +497,7 @@
                 <w:sz w:val="26"/>
                 <w:szCs w:val="26"/>
               </w:rPr>
-              <w:t>Đường dẫn</w:t>
-            </w:r>
-            <w:r>
-              <w:rPr>
-                <w:rFonts w:ascii="Times New Roman" w:hAnsi="Times New Roman" w:cs="Times New Roman"/>
-                <w:sz w:val="26"/>
-                <w:szCs w:val="26"/>
-              </w:rPr>
-              <w:t xml:space="preserve"> sẽ hiển thị trong textinput</w:t>
+              <w:t>Đường dẫn sẽ hiển thị trong textinput</w:t>
             </w:r>
           </w:p>
         </w:tc>
@@ -658,23 +650,15 @@
                 <w:sz w:val="26"/>
                 <w:szCs w:val="26"/>
               </w:rPr>
-              <w:t xml:space="preserve">Vào được trang </w:t>
-            </w:r>
-            <w:r>
-              <w:rPr>
-                <w:rFonts w:ascii="Times New Roman" w:hAnsi="Times New Roman" w:cs="Times New Roman"/>
-                <w:sz w:val="26"/>
-                <w:szCs w:val="26"/>
-              </w:rPr>
-              <w:t>music</w:t>
-            </w:r>
-            <w:r>
-              <w:rPr>
-                <w:rFonts w:ascii="Times New Roman" w:hAnsi="Times New Roman" w:cs="Times New Roman"/>
-                <w:sz w:val="26"/>
-                <w:szCs w:val="26"/>
-              </w:rPr>
-              <w:t>_list</w:t>
+              <w:t xml:space="preserve">Vào được </w:t>
+            </w:r>
+            <w:r>
+              <w:rPr>
+                <w:rFonts w:ascii="Times New Roman" w:hAnsi="Times New Roman" w:cs="Times New Roman"/>
+                <w:sz w:val="26"/>
+                <w:szCs w:val="26"/>
+              </w:rPr>
+              <w:t>màn hình player phát nhạc</w:t>
             </w:r>
           </w:p>
         </w:tc>
@@ -821,7 +805,15 @@
                 <w:sz w:val="26"/>
                 <w:szCs w:val="26"/>
               </w:rPr>
-              <w:t>Vào được trang home_playlist</w:t>
+              <w:t xml:space="preserve">Vào được trang </w:t>
+            </w:r>
+            <w:r>
+              <w:rPr>
+                <w:rFonts w:ascii="Times New Roman" w:hAnsi="Times New Roman" w:cs="Times New Roman"/>
+                <w:sz w:val="26"/>
+                <w:szCs w:val="26"/>
+              </w:rPr>
+              <w:t>màn hình trang chủ</w:t>
             </w:r>
           </w:p>
         </w:tc>
@@ -897,7 +889,25 @@
           <w:sz w:val="40"/>
           <w:szCs w:val="40"/>
         </w:rPr>
-        <w:t>Màn hình home_playlist:</w:t>
+        <w:t xml:space="preserve">Màn hình </w:t>
+      </w:r>
+      <w:r>
+        <w:rPr>
+          <w:b/>
+          <w:bCs/>
+          <w:sz w:val="40"/>
+          <w:szCs w:val="40"/>
+        </w:rPr>
+        <w:t>Danh Sách Phát</w:t>
+      </w:r>
+      <w:r>
+        <w:rPr>
+          <w:b/>
+          <w:bCs/>
+          <w:sz w:val="40"/>
+          <w:szCs w:val="40"/>
+        </w:rPr>
+        <w:t>:</w:t>
       </w:r>
     </w:p>
     <w:p>
@@ -1578,7 +1588,7 @@
         <w:t xml:space="preserve">Màn hình </w:t>
       </w:r>
       <w:r>
-        <w:t>home_screen</w:t>
+        <w:t>Trang Chủ</w:t>
       </w:r>
       <w:r>
         <w:t>:</w:t>
@@ -1891,15 +1901,7 @@
                 <w:sz w:val="26"/>
                 <w:szCs w:val="26"/>
               </w:rPr>
-              <w:t>Dùng để nhập đường dẫn list bài nhạc</w:t>
-            </w:r>
-            <w:r>
-              <w:rPr>
-                <w:rFonts w:ascii="Times New Roman" w:hAnsi="Times New Roman" w:cs="Times New Roman"/>
-                <w:sz w:val="26"/>
-                <w:szCs w:val="26"/>
-              </w:rPr>
-              <w:t xml:space="preserve"> hoặc có thể copy paste đường dẫn vào.</w:t>
+              <w:t>Dùng để nhập đường dẫn list bài nhạc hoặc có thể copy paste đường dẫn vào.</w:t>
             </w:r>
           </w:p>
         </w:tc>
@@ -2020,15 +2022,7 @@
                 <w:sz w:val="26"/>
                 <w:szCs w:val="26"/>
               </w:rPr>
-              <w:t xml:space="preserve">Bắt đầu play music </w:t>
-            </w:r>
-            <w:r>
-              <w:rPr>
-                <w:rFonts w:ascii="Times New Roman" w:hAnsi="Times New Roman" w:cs="Times New Roman"/>
-                <w:sz w:val="26"/>
-                <w:szCs w:val="26"/>
-              </w:rPr>
-              <w:t>nếu đường dẫn đúng còn nếu đường dẫn sai hoặc để trống thì sẽ thông báo “Đường dẫn không hợp lệ. Vui lòng nhập lại” bấn “OK” để xác nhận và nhập lại đường dẫn đúng để bắt đầu.</w:t>
+              <w:t>Bắt đầu play music nếu đường dẫn đúng còn nếu đường dẫn sai hoặc để trống thì sẽ thông báo “Đường dẫn không hợp lệ. Vui lòng nhập lại” bấn “OK” để xác nhận và nhập lại đường dẫn đúng để bắt đầu.</w:t>
             </w:r>
           </w:p>
         </w:tc>
@@ -2086,7 +2080,15 @@
                 <w:sz w:val="26"/>
                 <w:szCs w:val="26"/>
               </w:rPr>
-              <w:t>Vào được trang music_list</w:t>
+              <w:t xml:space="preserve">Vào được </w:t>
+            </w:r>
+            <w:r>
+              <w:rPr>
+                <w:rFonts w:ascii="Times New Roman" w:hAnsi="Times New Roman" w:cs="Times New Roman"/>
+                <w:sz w:val="26"/>
+                <w:szCs w:val="26"/>
+              </w:rPr>
+              <w:t>màn hình player phát nhạc</w:t>
             </w:r>
           </w:p>
         </w:tc>
@@ -2241,7 +2243,202 @@
                 <w:sz w:val="26"/>
                 <w:szCs w:val="26"/>
               </w:rPr>
-              <w:t>Vào được trang home_playlist</w:t>
+              <w:t xml:space="preserve">Vào được </w:t>
+            </w:r>
+            <w:r>
+              <w:rPr>
+                <w:rFonts w:ascii="Times New Roman" w:hAnsi="Times New Roman" w:cs="Times New Roman"/>
+                <w:sz w:val="26"/>
+                <w:szCs w:val="26"/>
+              </w:rPr>
+              <w:t>màn hình danh sách phát nhạc</w:t>
+            </w:r>
+          </w:p>
+        </w:tc>
+      </w:tr>
+      <w:tr>
+        <w:trPr>
+          <w:trHeight w:val="411"/>
+        </w:trPr>
+        <w:tc>
+          <w:tcPr>
+            <w:tcW w:w="1838" w:type="dxa"/>
+            <w:tcBorders>
+              <w:top w:val="single" w:sz="4" w:space="0" w:color="auto"/>
+              <w:left w:val="single" w:sz="4" w:space="0" w:color="auto"/>
+              <w:bottom w:val="single" w:sz="4" w:space="0" w:color="auto"/>
+              <w:right w:val="single" w:sz="4" w:space="0" w:color="auto"/>
+            </w:tcBorders>
+          </w:tcPr>
+          <w:p>
+            <w:pPr>
+              <w:spacing w:line="240" w:lineRule="auto"/>
+              <w:rPr>
+                <w:rFonts w:ascii="Times New Roman" w:hAnsi="Times New Roman" w:cs="Times New Roman"/>
+                <w:sz w:val="26"/>
+                <w:szCs w:val="26"/>
+              </w:rPr>
+            </w:pPr>
+            <w:r>
+              <w:rPr>
+                <w:rFonts w:ascii="Times New Roman" w:hAnsi="Times New Roman" w:cs="Times New Roman"/>
+                <w:sz w:val="26"/>
+                <w:szCs w:val="26"/>
+              </w:rPr>
+              <w:t>“Trang chủ và icon” Tab Bar</w:t>
+            </w:r>
+          </w:p>
+        </w:tc>
+        <w:tc>
+          <w:tcPr>
+            <w:tcW w:w="3260" w:type="dxa"/>
+            <w:tcBorders>
+              <w:top w:val="single" w:sz="4" w:space="0" w:color="auto"/>
+              <w:left w:val="single" w:sz="4" w:space="0" w:color="auto"/>
+              <w:bottom w:val="single" w:sz="4" w:space="0" w:color="auto"/>
+              <w:right w:val="single" w:sz="4" w:space="0" w:color="auto"/>
+            </w:tcBorders>
+          </w:tcPr>
+          <w:p>
+            <w:pPr>
+              <w:spacing w:line="240" w:lineRule="auto"/>
+              <w:rPr>
+                <w:rFonts w:ascii="Times New Roman" w:hAnsi="Times New Roman" w:cs="Times New Roman"/>
+                <w:sz w:val="26"/>
+                <w:szCs w:val="26"/>
+              </w:rPr>
+            </w:pPr>
+            <w:r>
+              <w:rPr>
+                <w:rFonts w:ascii="Times New Roman" w:hAnsi="Times New Roman" w:cs="Times New Roman"/>
+                <w:sz w:val="26"/>
+                <w:szCs w:val="26"/>
+              </w:rPr>
+              <w:t xml:space="preserve">Dùng để </w:t>
+            </w:r>
+            <w:r>
+              <w:rPr>
+                <w:rFonts w:ascii="Times New Roman" w:hAnsi="Times New Roman" w:cs="Times New Roman"/>
+                <w:sz w:val="26"/>
+                <w:szCs w:val="26"/>
+              </w:rPr>
+              <w:t xml:space="preserve">chuyển </w:t>
+            </w:r>
+            <w:proofErr w:type="gramStart"/>
+            <w:r>
+              <w:rPr>
+                <w:rFonts w:ascii="Times New Roman" w:hAnsi="Times New Roman" w:cs="Times New Roman"/>
+                <w:sz w:val="26"/>
+                <w:szCs w:val="26"/>
+              </w:rPr>
+              <w:t xml:space="preserve">tới </w:t>
+            </w:r>
+            <w:r>
+              <w:rPr>
+                <w:rFonts w:ascii="Times New Roman" w:hAnsi="Times New Roman" w:cs="Times New Roman"/>
+                <w:sz w:val="26"/>
+                <w:szCs w:val="26"/>
+              </w:rPr>
+              <w:t xml:space="preserve"> </w:t>
+            </w:r>
+            <w:r>
+              <w:rPr>
+                <w:rFonts w:ascii="Times New Roman" w:hAnsi="Times New Roman" w:cs="Times New Roman"/>
+                <w:sz w:val="26"/>
+                <w:szCs w:val="26"/>
+              </w:rPr>
+              <w:t>màn</w:t>
+            </w:r>
+            <w:proofErr w:type="gramEnd"/>
+            <w:r>
+              <w:rPr>
+                <w:rFonts w:ascii="Times New Roman" w:hAnsi="Times New Roman" w:cs="Times New Roman"/>
+                <w:sz w:val="26"/>
+                <w:szCs w:val="26"/>
+              </w:rPr>
+              <w:t xml:space="preserve"> hình Trang chủ</w:t>
+            </w:r>
+          </w:p>
+        </w:tc>
+        <w:tc>
+          <w:tcPr>
+            <w:tcW w:w="2410" w:type="dxa"/>
+            <w:tcBorders>
+              <w:top w:val="single" w:sz="4" w:space="0" w:color="auto"/>
+              <w:left w:val="single" w:sz="4" w:space="0" w:color="auto"/>
+              <w:bottom w:val="single" w:sz="4" w:space="0" w:color="auto"/>
+              <w:right w:val="single" w:sz="4" w:space="0" w:color="auto"/>
+            </w:tcBorders>
+          </w:tcPr>
+          <w:p>
+            <w:pPr>
+              <w:spacing w:line="240" w:lineRule="auto"/>
+              <w:rPr>
+                <w:rFonts w:ascii="Times New Roman" w:hAnsi="Times New Roman" w:cs="Times New Roman"/>
+                <w:sz w:val="26"/>
+                <w:szCs w:val="26"/>
+              </w:rPr>
+            </w:pPr>
+            <w:r>
+              <w:rPr>
+                <w:rFonts w:ascii="Times New Roman" w:hAnsi="Times New Roman" w:cs="Times New Roman"/>
+                <w:sz w:val="26"/>
+                <w:szCs w:val="26"/>
+              </w:rPr>
+              <w:t>Nhấn vào</w:t>
+            </w:r>
+          </w:p>
+        </w:tc>
+        <w:tc>
+          <w:tcPr>
+            <w:tcW w:w="2268" w:type="dxa"/>
+            <w:tcBorders>
+              <w:top w:val="single" w:sz="4" w:space="0" w:color="auto"/>
+              <w:left w:val="single" w:sz="4" w:space="0" w:color="auto"/>
+              <w:bottom w:val="single" w:sz="4" w:space="0" w:color="auto"/>
+              <w:right w:val="single" w:sz="4" w:space="0" w:color="auto"/>
+            </w:tcBorders>
+          </w:tcPr>
+          <w:p>
+            <w:pPr>
+              <w:spacing w:line="240" w:lineRule="auto"/>
+              <w:rPr>
+                <w:rFonts w:ascii="Times New Roman" w:hAnsi="Times New Roman" w:cs="Times New Roman"/>
+                <w:sz w:val="26"/>
+                <w:szCs w:val="26"/>
+              </w:rPr>
+            </w:pPr>
+            <w:r>
+              <w:rPr>
+                <w:rFonts w:ascii="Times New Roman" w:hAnsi="Times New Roman" w:cs="Times New Roman"/>
+                <w:sz w:val="26"/>
+                <w:szCs w:val="26"/>
+              </w:rPr>
+              <w:t xml:space="preserve">Chuyển đến </w:t>
+            </w:r>
+            <w:r>
+              <w:rPr>
+                <w:rFonts w:ascii="Times New Roman" w:hAnsi="Times New Roman" w:cs="Times New Roman"/>
+                <w:sz w:val="26"/>
+                <w:szCs w:val="26"/>
+              </w:rPr>
+              <w:t>màn hình</w:t>
+            </w:r>
+            <w:r>
+              <w:rPr>
+                <w:rFonts w:ascii="Times New Roman" w:hAnsi="Times New Roman" w:cs="Times New Roman"/>
+                <w:sz w:val="26"/>
+                <w:szCs w:val="26"/>
+              </w:rPr>
+              <w:t xml:space="preserve"> </w:t>
+            </w:r>
+            <w:r>
+              <w:rPr>
+                <w:rFonts w:ascii="Times New Roman" w:hAnsi="Times New Roman" w:cs="Times New Roman"/>
+                <w:sz w:val="26"/>
+                <w:szCs w:val="26"/>
+              </w:rPr>
+              <w:t>Trang chủ</w:t>
             </w:r>
           </w:p>
         </w:tc>
@@ -2275,7 +2472,7 @@
                 <w:sz w:val="26"/>
                 <w:szCs w:val="26"/>
               </w:rPr>
-              <w:t>“Trang chủ và icon” Tab Bar</w:t>
+              <w:t>“Người dùng và icon” Tab Bar</w:t>
             </w:r>
           </w:p>
         </w:tc>
@@ -2304,15 +2501,15 @@
                 <w:sz w:val="26"/>
                 <w:szCs w:val="26"/>
               </w:rPr>
-              <w:t xml:space="preserve">Dùng để </w:t>
-            </w:r>
-            <w:r>
-              <w:rPr>
-                <w:rFonts w:ascii="Times New Roman" w:hAnsi="Times New Roman" w:cs="Times New Roman"/>
-                <w:sz w:val="26"/>
-                <w:szCs w:val="26"/>
-              </w:rPr>
-              <w:t>chuyển tới trang home_screen</w:t>
+              <w:t xml:space="preserve">Dùng để chuyển tới </w:t>
+            </w:r>
+            <w:r>
+              <w:rPr>
+                <w:rFonts w:ascii="Times New Roman" w:hAnsi="Times New Roman" w:cs="Times New Roman"/>
+                <w:sz w:val="26"/>
+                <w:szCs w:val="26"/>
+              </w:rPr>
+              <w:t>màn hình quản lý người dùng</w:t>
             </w:r>
           </w:p>
         </w:tc>
@@ -2370,176 +2567,15 @@
                 <w:sz w:val="26"/>
                 <w:szCs w:val="26"/>
               </w:rPr>
-              <w:t>Chuyển đến trang home_srceen</w:t>
-            </w:r>
-          </w:p>
-        </w:tc>
-      </w:tr>
-      <w:tr>
-        <w:trPr>
-          <w:trHeight w:val="721"/>
-        </w:trPr>
-        <w:tc>
-          <w:tcPr>
-            <w:tcW w:w="1838" w:type="dxa"/>
-            <w:tcBorders>
-              <w:top w:val="single" w:sz="4" w:space="0" w:color="auto"/>
-              <w:left w:val="single" w:sz="4" w:space="0" w:color="auto"/>
-              <w:bottom w:val="single" w:sz="4" w:space="0" w:color="auto"/>
-              <w:right w:val="single" w:sz="4" w:space="0" w:color="auto"/>
-            </w:tcBorders>
-          </w:tcPr>
-          <w:p>
-            <w:pPr>
-              <w:spacing w:line="240" w:lineRule="auto"/>
-              <w:rPr>
-                <w:rFonts w:ascii="Times New Roman" w:hAnsi="Times New Roman" w:cs="Times New Roman"/>
-                <w:sz w:val="26"/>
-                <w:szCs w:val="26"/>
-              </w:rPr>
-            </w:pPr>
-            <w:r>
-              <w:rPr>
-                <w:rFonts w:ascii="Times New Roman" w:hAnsi="Times New Roman" w:cs="Times New Roman"/>
-                <w:sz w:val="26"/>
-                <w:szCs w:val="26"/>
-              </w:rPr>
-              <w:t>“</w:t>
-            </w:r>
-            <w:r>
-              <w:rPr>
-                <w:rFonts w:ascii="Times New Roman" w:hAnsi="Times New Roman" w:cs="Times New Roman"/>
-                <w:sz w:val="26"/>
-                <w:szCs w:val="26"/>
-              </w:rPr>
-              <w:t>Người dùng</w:t>
-            </w:r>
-            <w:r>
-              <w:rPr>
-                <w:rFonts w:ascii="Times New Roman" w:hAnsi="Times New Roman" w:cs="Times New Roman"/>
-                <w:sz w:val="26"/>
-                <w:szCs w:val="26"/>
-              </w:rPr>
-              <w:t xml:space="preserve"> và icon” Tab Bar</w:t>
-            </w:r>
-          </w:p>
-        </w:tc>
-        <w:tc>
-          <w:tcPr>
-            <w:tcW w:w="3260" w:type="dxa"/>
-            <w:tcBorders>
-              <w:top w:val="single" w:sz="4" w:space="0" w:color="auto"/>
-              <w:left w:val="single" w:sz="4" w:space="0" w:color="auto"/>
-              <w:bottom w:val="single" w:sz="4" w:space="0" w:color="auto"/>
-              <w:right w:val="single" w:sz="4" w:space="0" w:color="auto"/>
-            </w:tcBorders>
-          </w:tcPr>
-          <w:p>
-            <w:pPr>
-              <w:spacing w:line="240" w:lineRule="auto"/>
-              <w:rPr>
-                <w:rFonts w:ascii="Times New Roman" w:hAnsi="Times New Roman" w:cs="Times New Roman"/>
-                <w:sz w:val="26"/>
-                <w:szCs w:val="26"/>
-              </w:rPr>
-            </w:pPr>
-            <w:r>
-              <w:rPr>
-                <w:rFonts w:ascii="Times New Roman" w:hAnsi="Times New Roman" w:cs="Times New Roman"/>
-                <w:sz w:val="26"/>
-                <w:szCs w:val="26"/>
-              </w:rPr>
-              <w:t xml:space="preserve">Dùng để chuyển tới trang </w:t>
-            </w:r>
-            <w:r>
-              <w:rPr>
-                <w:rFonts w:ascii="Times New Roman" w:hAnsi="Times New Roman" w:cs="Times New Roman"/>
-                <w:sz w:val="26"/>
-                <w:szCs w:val="26"/>
-              </w:rPr>
-              <w:t>user</w:t>
-            </w:r>
-            <w:r>
-              <w:rPr>
-                <w:rFonts w:ascii="Times New Roman" w:hAnsi="Times New Roman" w:cs="Times New Roman"/>
-                <w:sz w:val="26"/>
-                <w:szCs w:val="26"/>
-              </w:rPr>
-              <w:t>_screen</w:t>
-            </w:r>
-          </w:p>
-        </w:tc>
-        <w:tc>
-          <w:tcPr>
-            <w:tcW w:w="2410" w:type="dxa"/>
-            <w:tcBorders>
-              <w:top w:val="single" w:sz="4" w:space="0" w:color="auto"/>
-              <w:left w:val="single" w:sz="4" w:space="0" w:color="auto"/>
-              <w:bottom w:val="single" w:sz="4" w:space="0" w:color="auto"/>
-              <w:right w:val="single" w:sz="4" w:space="0" w:color="auto"/>
-            </w:tcBorders>
-          </w:tcPr>
-          <w:p>
-            <w:pPr>
-              <w:spacing w:line="240" w:lineRule="auto"/>
-              <w:rPr>
-                <w:rFonts w:ascii="Times New Roman" w:hAnsi="Times New Roman" w:cs="Times New Roman"/>
-                <w:sz w:val="26"/>
-                <w:szCs w:val="26"/>
-              </w:rPr>
-            </w:pPr>
-            <w:r>
-              <w:rPr>
-                <w:rFonts w:ascii="Times New Roman" w:hAnsi="Times New Roman" w:cs="Times New Roman"/>
-                <w:sz w:val="26"/>
-                <w:szCs w:val="26"/>
-              </w:rPr>
-              <w:t>Nhấn vào</w:t>
-            </w:r>
-          </w:p>
-        </w:tc>
-        <w:tc>
-          <w:tcPr>
-            <w:tcW w:w="2268" w:type="dxa"/>
-            <w:tcBorders>
-              <w:top w:val="single" w:sz="4" w:space="0" w:color="auto"/>
-              <w:left w:val="single" w:sz="4" w:space="0" w:color="auto"/>
-              <w:bottom w:val="single" w:sz="4" w:space="0" w:color="auto"/>
-              <w:right w:val="single" w:sz="4" w:space="0" w:color="auto"/>
-            </w:tcBorders>
-          </w:tcPr>
-          <w:p>
-            <w:pPr>
-              <w:spacing w:line="240" w:lineRule="auto"/>
-              <w:rPr>
-                <w:rFonts w:ascii="Times New Roman" w:hAnsi="Times New Roman" w:cs="Times New Roman"/>
-                <w:sz w:val="26"/>
-                <w:szCs w:val="26"/>
-              </w:rPr>
-            </w:pPr>
-            <w:r>
-              <w:rPr>
-                <w:rFonts w:ascii="Times New Roman" w:hAnsi="Times New Roman" w:cs="Times New Roman"/>
-                <w:sz w:val="26"/>
-                <w:szCs w:val="26"/>
-              </w:rPr>
-              <w:t xml:space="preserve">Chuyển đến trang </w:t>
-            </w:r>
-            <w:r>
-              <w:rPr>
-                <w:rFonts w:ascii="Times New Roman" w:hAnsi="Times New Roman" w:cs="Times New Roman"/>
-                <w:sz w:val="26"/>
-                <w:szCs w:val="26"/>
-              </w:rPr>
-              <w:t>user</w:t>
-            </w:r>
-            <w:r>
-              <w:rPr>
-                <w:rFonts w:ascii="Times New Roman" w:hAnsi="Times New Roman" w:cs="Times New Roman"/>
-                <w:sz w:val="26"/>
-                <w:szCs w:val="26"/>
-              </w:rPr>
-              <w:t>_srceen</w:t>
+              <w:t xml:space="preserve">Chuyển đến </w:t>
+            </w:r>
+            <w:r>
+              <w:rPr>
+                <w:rFonts w:ascii="Times New Roman" w:hAnsi="Times New Roman" w:cs="Times New Roman"/>
+                <w:sz w:val="26"/>
+                <w:szCs w:val="26"/>
+              </w:rPr>
+              <w:t>màn hình quản lý người dùng</w:t>
             </w:r>
           </w:p>
         </w:tc>
@@ -2955,15 +2991,7 @@
                 <w:sz w:val="26"/>
                 <w:szCs w:val="26"/>
               </w:rPr>
-              <w:t>Dùng để edit thành phần trong playlist</w:t>
-            </w:r>
-            <w:r>
-              <w:rPr>
-                <w:rFonts w:ascii="Times New Roman" w:hAnsi="Times New Roman" w:cs="Times New Roman"/>
-                <w:sz w:val="26"/>
-                <w:szCs w:val="26"/>
-              </w:rPr>
-              <w:t xml:space="preserve"> như các bài nhạc như là xóa bài nhạc chỉ định ra khỏi Playlist</w:t>
+              <w:t>Dùng để edit thành phần trong playlist như các bài nhạc như là xóa bài nhạc chỉ định ra khỏi Playlist</w:t>
             </w:r>
             <w:r>
               <w:rPr>
@@ -3016,15 +3044,7 @@
                 <w:sz w:val="26"/>
                 <w:szCs w:val="26"/>
               </w:rPr>
-              <w:t>Nhấn vào</w:t>
-            </w:r>
-            <w:r>
-              <w:rPr>
-                <w:rFonts w:ascii="Times New Roman" w:hAnsi="Times New Roman" w:cs="Times New Roman"/>
-                <w:sz w:val="26"/>
-                <w:szCs w:val="26"/>
-              </w:rPr>
-              <w:t xml:space="preserve"> </w:t>
+              <w:t xml:space="preserve">Nhấn vào </w:t>
             </w:r>
             <w:r>
               <w:rPr>
@@ -3166,15 +3186,7 @@
                 <w:sz w:val="26"/>
                 <w:szCs w:val="26"/>
               </w:rPr>
-              <w:t xml:space="preserve">Dùng để hiển thì các bài nhạc trong </w:t>
-            </w:r>
-            <w:r>
-              <w:rPr>
-                <w:rFonts w:ascii="Times New Roman" w:hAnsi="Times New Roman" w:cs="Times New Roman"/>
-                <w:sz w:val="26"/>
-                <w:szCs w:val="26"/>
-              </w:rPr>
-              <w:t xml:space="preserve">đường dẫn và bạn có thể nghe bất </w:t>
+              <w:t xml:space="preserve">Dùng để hiển thì các bài nhạc trong đường dẫn và bạn có thể nghe bất </w:t>
             </w:r>
             <w:r>
               <w:rPr>
@@ -3213,15 +3225,7 @@
                 <w:szCs w:val="26"/>
               </w:rPr>
               <w:lastRenderedPageBreak/>
-              <w:t>Hiển Thị các bài nhạc</w:t>
-            </w:r>
-            <w:r>
-              <w:rPr>
-                <w:rFonts w:ascii="Times New Roman" w:hAnsi="Times New Roman" w:cs="Times New Roman"/>
-                <w:sz w:val="26"/>
-                <w:szCs w:val="26"/>
-              </w:rPr>
-              <w:t xml:space="preserve"> và khi muốn nghe bất cứ bài hát nào trong Playlist </w:t>
+              <w:t xml:space="preserve">Hiển Thị các bài nhạc và khi muốn nghe bất cứ bài hát nào trong Playlist </w:t>
             </w:r>
             <w:r>
               <w:rPr>
@@ -3323,7 +3327,25 @@
                 <w:sz w:val="26"/>
                 <w:szCs w:val="26"/>
               </w:rPr>
-              <w:t>Dùng để chuyển tới trang home_screen</w:t>
+              <w:t xml:space="preserve">Dùng để chuyển </w:t>
+            </w:r>
+            <w:proofErr w:type="gramStart"/>
+            <w:r>
+              <w:rPr>
+                <w:rFonts w:ascii="Times New Roman" w:hAnsi="Times New Roman" w:cs="Times New Roman"/>
+                <w:sz w:val="26"/>
+                <w:szCs w:val="26"/>
+              </w:rPr>
+              <w:t>tới  màn</w:t>
+            </w:r>
+            <w:proofErr w:type="gramEnd"/>
+            <w:r>
+              <w:rPr>
+                <w:rFonts w:ascii="Times New Roman" w:hAnsi="Times New Roman" w:cs="Times New Roman"/>
+                <w:sz w:val="26"/>
+                <w:szCs w:val="26"/>
+              </w:rPr>
+              <w:t xml:space="preserve"> hình Trang chủ</w:t>
             </w:r>
           </w:p>
         </w:tc>
@@ -3381,7 +3403,7 @@
                 <w:sz w:val="26"/>
                 <w:szCs w:val="26"/>
               </w:rPr>
-              <w:t>Chuyển đến trang home_srceen</w:t>
+              <w:t>Chuyển đến màn hình Trang chủ</w:t>
             </w:r>
           </w:p>
         </w:tc>
@@ -3444,7 +3466,7 @@
                 <w:sz w:val="26"/>
                 <w:szCs w:val="26"/>
               </w:rPr>
-              <w:t>Dùng để chuyển tới trang user_screen</w:t>
+              <w:t>Dùng để chuyển tới màn hình quản lý người dùng</w:t>
             </w:r>
           </w:p>
         </w:tc>
@@ -3502,7 +3524,7 @@
                 <w:sz w:val="26"/>
                 <w:szCs w:val="26"/>
               </w:rPr>
-              <w:t>Chuyển đến trang user_srceen</w:t>
+              <w:t>Chuyển đến màn hình quản lý người dùng</w:t>
             </w:r>
           </w:p>
         </w:tc>

</xml_diff>